<commit_message>
ThreadArg 수정, InGameThread 기초 구현
-ThreadArg : 기존 ClientInfoArrayEvent를 ClientInfoArrayWriteEvent, ClientInfoArrayReadEvent로 분리 → 클라이언트 전용 스레드에서 ClientInfoArray 갱신 시 ReadEvent를 기다린 뒤 WriteEvenet 활성화, 정보 확인 스레드는 WriteEvent를 기다린 뒤 게임이 시작되지 않았다면 ReadEvent를 활성화

-InGameThread : PopFromClientServerQueue(), CheckWinner(), MovePlayer(), RenewalServerClientArray() 기초 구현
</commit_message>
<xml_diff>
--- a/이원준_일정.docx
+++ b/이원준_일정.docx
@@ -27,33 +27,8 @@
           <w:rFonts w:hint="eastAsia"/>
           <w:lang w:val="ko-KR"/>
         </w:rPr>
-        <w:t>이원준 : 3번(Server), 4번(</w:t>
+        <w:t>이원준 : 3번(Server), 4번(InfoCheckThread), 6번(InGameThread</w:t>
       </w:r>
-      <w:proofErr w:type="spellStart"/>
-      <w:r>
-        <w:rPr>
-          <w:rFonts w:hint="eastAsia"/>
-          <w:lang w:val="ko-KR"/>
-        </w:rPr>
-        <w:t>InfoCheckThread</w:t>
-      </w:r>
-      <w:proofErr w:type="spellEnd"/>
-      <w:r>
-        <w:rPr>
-          <w:rFonts w:hint="eastAsia"/>
-          <w:lang w:val="ko-KR"/>
-        </w:rPr>
-        <w:t>), 6번(</w:t>
-      </w:r>
-      <w:proofErr w:type="spellStart"/>
-      <w:r>
-        <w:rPr>
-          <w:rFonts w:hint="eastAsia"/>
-          <w:lang w:val="ko-KR"/>
-        </w:rPr>
-        <w:t>InGameThread</w:t>
-      </w:r>
-      <w:proofErr w:type="spellEnd"/>
       <w:r>
         <w:rPr>
           <w:rFonts w:hint="eastAsia"/>
@@ -1305,7 +1280,6 @@
                 <w:szCs w:val="18"/>
               </w:rPr>
             </w:pPr>
-            <w:proofErr w:type="spellStart"/>
             <w:r>
               <w:rPr>
                 <w:rFonts w:ascii="맑은 고딕" w:eastAsia="맑은 고딕" w:hAnsi="맑은 고딕" w:cs="굴림" w:hint="eastAsia"/>
@@ -1314,18 +1288,7 @@
                 <w:sz w:val="18"/>
                 <w:szCs w:val="18"/>
               </w:rPr>
-              <w:t>CreateInfoThread</w:t>
-            </w:r>
-            <w:proofErr w:type="spellEnd"/>
-            <w:r>
-              <w:rPr>
-                <w:rFonts w:ascii="맑은 고딕" w:eastAsia="맑은 고딕" w:hAnsi="맑은 고딕" w:cs="굴림" w:hint="eastAsia"/>
-                <w:color w:val="00B050"/>
-                <w:kern w:val="0"/>
-                <w:sz w:val="18"/>
-                <w:szCs w:val="18"/>
-              </w:rPr>
-              <w:t>()</w:t>
+              <w:t>CreateInfoThread()</w:t>
             </w:r>
           </w:p>
         </w:tc>
@@ -1717,7 +1680,6 @@
                 <w:szCs w:val="18"/>
               </w:rPr>
             </w:pPr>
-            <w:proofErr w:type="spellStart"/>
             <w:r>
               <w:rPr>
                 <w:rFonts w:ascii="맑은 고딕" w:eastAsia="맑은 고딕" w:hAnsi="맑은 고딕" w:cs="굴림" w:hint="eastAsia"/>
@@ -1726,18 +1688,7 @@
                 <w:sz w:val="18"/>
                 <w:szCs w:val="18"/>
               </w:rPr>
-              <w:t>CreateClientServerThread</w:t>
-            </w:r>
-            <w:proofErr w:type="spellEnd"/>
-            <w:r>
-              <w:rPr>
-                <w:rFonts w:ascii="맑은 고딕" w:eastAsia="맑은 고딕" w:hAnsi="맑은 고딕" w:cs="굴림" w:hint="eastAsia"/>
-                <w:color w:val="00B050"/>
-                <w:kern w:val="0"/>
-                <w:sz w:val="18"/>
-                <w:szCs w:val="18"/>
-              </w:rPr>
-              <w:t>()</w:t>
+              <w:t>CreateClientServerThread()</w:t>
             </w:r>
           </w:p>
         </w:tc>
@@ -1839,7 +1790,6 @@
                 <w:szCs w:val="18"/>
               </w:rPr>
             </w:pPr>
-            <w:proofErr w:type="spellStart"/>
             <w:r>
               <w:rPr>
                 <w:rFonts w:ascii="맑은 고딕" w:eastAsia="맑은 고딕" w:hAnsi="맑은 고딕" w:cs="굴림" w:hint="eastAsia"/>
@@ -1848,18 +1798,7 @@
                 <w:sz w:val="18"/>
                 <w:szCs w:val="18"/>
               </w:rPr>
-              <w:t>CreateInGameThread</w:t>
-            </w:r>
-            <w:proofErr w:type="spellEnd"/>
-            <w:r>
-              <w:rPr>
-                <w:rFonts w:ascii="맑은 고딕" w:eastAsia="맑은 고딕" w:hAnsi="맑은 고딕" w:cs="굴림" w:hint="eastAsia"/>
-                <w:color w:val="00B050"/>
-                <w:kern w:val="0"/>
-                <w:sz w:val="18"/>
-                <w:szCs w:val="18"/>
-              </w:rPr>
-              <w:t>()</w:t>
+              <w:t>CreateInGameThread()</w:t>
             </w:r>
           </w:p>
         </w:tc>
@@ -2292,7 +2231,6 @@
                 <w:szCs w:val="18"/>
               </w:rPr>
             </w:pPr>
-            <w:proofErr w:type="spellStart"/>
             <w:r>
               <w:rPr>
                 <w:rFonts w:ascii="맑은 고딕" w:eastAsia="맑은 고딕" w:hAnsi="맑은 고딕" w:cs="굴림" w:hint="eastAsia"/>
@@ -2302,19 +2240,7 @@
                 <w:sz w:val="18"/>
                 <w:szCs w:val="18"/>
               </w:rPr>
-              <w:t>InitInGameThread</w:t>
-            </w:r>
-            <w:proofErr w:type="spellEnd"/>
-            <w:r>
-              <w:rPr>
-                <w:rFonts w:ascii="맑은 고딕" w:eastAsia="맑은 고딕" w:hAnsi="맑은 고딕" w:cs="굴림" w:hint="eastAsia"/>
-                <w:strike/>
-                <w:color w:val="000000" w:themeColor="text1"/>
-                <w:kern w:val="0"/>
-                <w:sz w:val="18"/>
-                <w:szCs w:val="18"/>
-              </w:rPr>
-              <w:t>()</w:t>
+              <w:t>InitInGameThread()</w:t>
             </w:r>
           </w:p>
           <w:p>
@@ -2325,7 +2251,7 @@
               <w:autoSpaceDN/>
               <w:spacing w:after="0"/>
               <w:rPr>
-                <w:rFonts w:ascii="맑은 고딕" w:eastAsia="맑은 고딕" w:hAnsi="맑은 고딕" w:cs="굴림" w:hint="eastAsia"/>
+                <w:rFonts w:ascii="맑은 고딕" w:eastAsia="맑은 고딕" w:hAnsi="맑은 고딕" w:cs="굴림"/>
                 <w:strike/>
                 <w:kern w:val="0"/>
                 <w:sz w:val="18"/>
@@ -2383,7 +2309,6 @@
                 <w:szCs w:val="18"/>
               </w:rPr>
             </w:pPr>
-            <w:proofErr w:type="spellStart"/>
             <w:r>
               <w:rPr>
                 <w:rFonts w:ascii="맑은 고딕" w:eastAsia="맑은 고딕" w:hAnsi="맑은 고딕" w:cs="굴림" w:hint="eastAsia"/>
@@ -2393,19 +2318,7 @@
                 <w:sz w:val="18"/>
                 <w:szCs w:val="18"/>
               </w:rPr>
-              <w:t>PopFromClientServerQueue</w:t>
-            </w:r>
-            <w:proofErr w:type="spellEnd"/>
-            <w:r>
-              <w:rPr>
-                <w:rFonts w:ascii="맑은 고딕" w:eastAsia="맑은 고딕" w:hAnsi="맑은 고딕" w:cs="굴림" w:hint="eastAsia"/>
-                <w:strike/>
-                <w:color w:val="000000" w:themeColor="text1"/>
-                <w:kern w:val="0"/>
-                <w:sz w:val="18"/>
-                <w:szCs w:val="18"/>
-              </w:rPr>
-              <w:t>()</w:t>
+              <w:t>PopFromClientServerQueue()</w:t>
             </w:r>
           </w:p>
           <w:p>
@@ -2416,7 +2329,7 @@
               <w:autoSpaceDN/>
               <w:spacing w:after="0"/>
               <w:rPr>
-                <w:rFonts w:ascii="맑은 고딕" w:eastAsia="맑은 고딕" w:hAnsi="맑은 고딕" w:cs="굴림" w:hint="eastAsia"/>
+                <w:rFonts w:ascii="맑은 고딕" w:eastAsia="맑은 고딕" w:hAnsi="맑은 고딕" w:cs="굴림"/>
                 <w:strike/>
                 <w:color w:val="00B050"/>
                 <w:kern w:val="0"/>
@@ -2424,7 +2337,6 @@
                 <w:szCs w:val="18"/>
               </w:rPr>
             </w:pPr>
-            <w:proofErr w:type="spellStart"/>
             <w:r>
               <w:rPr>
                 <w:rFonts w:ascii="맑은 고딕" w:eastAsia="맑은 고딕" w:hAnsi="맑은 고딕" w:cs="굴림" w:hint="eastAsia"/>
@@ -2433,18 +2345,7 @@
                 <w:sz w:val="18"/>
                 <w:szCs w:val="18"/>
               </w:rPr>
-              <w:t>InitInGameThread</w:t>
-            </w:r>
-            <w:proofErr w:type="spellEnd"/>
-            <w:r>
-              <w:rPr>
-                <w:rFonts w:ascii="맑은 고딕" w:eastAsia="맑은 고딕" w:hAnsi="맑은 고딕" w:cs="굴림" w:hint="eastAsia"/>
-                <w:color w:val="00B050"/>
-                <w:kern w:val="0"/>
-                <w:sz w:val="18"/>
-                <w:szCs w:val="18"/>
-              </w:rPr>
-              <w:t>()</w:t>
+              <w:t>InitInGameThread()</w:t>
             </w:r>
           </w:p>
         </w:tc>
@@ -2507,7 +2408,6 @@
                 <w:szCs w:val="18"/>
               </w:rPr>
             </w:pPr>
-            <w:proofErr w:type="spellStart"/>
             <w:r>
               <w:rPr>
                 <w:rFonts w:ascii="맑은 고딕" w:eastAsia="맑은 고딕" w:hAnsi="맑은 고딕" w:cs="굴림" w:hint="eastAsia"/>
@@ -2517,19 +2417,7 @@
                 <w:sz w:val="18"/>
                 <w:szCs w:val="18"/>
               </w:rPr>
-              <w:t>RenewalPlayerInfo</w:t>
-            </w:r>
-            <w:proofErr w:type="spellEnd"/>
-            <w:r>
-              <w:rPr>
-                <w:rFonts w:ascii="맑은 고딕" w:eastAsia="맑은 고딕" w:hAnsi="맑은 고딕" w:cs="굴림" w:hint="eastAsia"/>
-                <w:strike/>
-                <w:color w:val="FF0000"/>
-                <w:kern w:val="0"/>
-                <w:sz w:val="18"/>
-                <w:szCs w:val="18"/>
-              </w:rPr>
-              <w:t>()</w:t>
+              <w:t>RenewalPlayerInfo()</w:t>
             </w:r>
           </w:p>
           <w:p>
@@ -2540,34 +2428,22 @@
               <w:autoSpaceDN/>
               <w:spacing w:after="0"/>
               <w:rPr>
+                <w:rFonts w:ascii="맑은 고딕" w:eastAsia="맑은 고딕" w:hAnsi="맑은 고딕" w:cs="굴림"/>
+                <w:strike/>
+                <w:kern w:val="0"/>
+                <w:sz w:val="18"/>
+                <w:szCs w:val="18"/>
+              </w:rPr>
+            </w:pPr>
+            <w:r>
+              <w:rPr>
                 <w:rFonts w:ascii="맑은 고딕" w:eastAsia="맑은 고딕" w:hAnsi="맑은 고딕" w:cs="굴림" w:hint="eastAsia"/>
-                <w:strike/>
-                <w:kern w:val="0"/>
-                <w:sz w:val="18"/>
-                <w:szCs w:val="18"/>
-              </w:rPr>
-            </w:pPr>
-            <w:proofErr w:type="spellStart"/>
-            <w:r>
-              <w:rPr>
-                <w:rFonts w:ascii="맑은 고딕" w:eastAsia="맑은 고딕" w:hAnsi="맑은 고딕" w:cs="굴림" w:hint="eastAsia"/>
-                <w:color w:val="000000"/>
-                <w:kern w:val="0"/>
-                <w:sz w:val="18"/>
-                <w:szCs w:val="18"/>
-              </w:rPr>
-              <w:t>PopFromClientServerQueue</w:t>
-            </w:r>
-            <w:proofErr w:type="spellEnd"/>
-            <w:r>
-              <w:rPr>
-                <w:rFonts w:ascii="맑은 고딕" w:eastAsia="맑은 고딕" w:hAnsi="맑은 고딕" w:cs="굴림" w:hint="eastAsia"/>
-                <w:color w:val="000000"/>
-                <w:kern w:val="0"/>
-                <w:sz w:val="18"/>
-                <w:szCs w:val="18"/>
-              </w:rPr>
-              <w:t>()</w:t>
+                <w:color w:val="00B050"/>
+                <w:kern w:val="0"/>
+                <w:sz w:val="18"/>
+                <w:szCs w:val="18"/>
+              </w:rPr>
+              <w:t>PopFromClientServerQueue()</w:t>
             </w:r>
           </w:p>
         </w:tc>
@@ -2599,7 +2475,6 @@
                 <w:szCs w:val="18"/>
               </w:rPr>
             </w:pPr>
-            <w:proofErr w:type="spellStart"/>
             <w:r>
               <w:rPr>
                 <w:rFonts w:ascii="맑은 고딕" w:eastAsia="맑은 고딕" w:hAnsi="맑은 고딕" w:cs="굴림" w:hint="eastAsia"/>
@@ -2608,18 +2483,7 @@
                 <w:sz w:val="18"/>
                 <w:szCs w:val="18"/>
               </w:rPr>
-              <w:t>CheckWinner</w:t>
-            </w:r>
-            <w:proofErr w:type="spellEnd"/>
-            <w:r>
-              <w:rPr>
-                <w:rFonts w:ascii="맑은 고딕" w:eastAsia="맑은 고딕" w:hAnsi="맑은 고딕" w:cs="굴림" w:hint="eastAsia"/>
-                <w:color w:val="000000"/>
-                <w:kern w:val="0"/>
-                <w:sz w:val="18"/>
-                <w:szCs w:val="18"/>
-              </w:rPr>
-              <w:t>()</w:t>
+              <w:t>CheckWinner()</w:t>
             </w:r>
           </w:p>
         </w:tc>
@@ -3010,7 +2874,6 @@
                 <w:szCs w:val="18"/>
               </w:rPr>
             </w:pPr>
-            <w:proofErr w:type="spellStart"/>
             <w:r>
               <w:rPr>
                 <w:rFonts w:ascii="맑은 고딕" w:eastAsia="맑은 고딕" w:hAnsi="맑은 고딕" w:cs="굴림" w:hint="eastAsia"/>
@@ -3018,17 +2881,7 @@
                 <w:sz w:val="18"/>
                 <w:szCs w:val="18"/>
               </w:rPr>
-              <w:t>MovePlayer</w:t>
-            </w:r>
-            <w:proofErr w:type="spellEnd"/>
-            <w:r>
-              <w:rPr>
-                <w:rFonts w:ascii="맑은 고딕" w:eastAsia="맑은 고딕" w:hAnsi="맑은 고딕" w:cs="굴림" w:hint="eastAsia"/>
-                <w:kern w:val="0"/>
-                <w:sz w:val="18"/>
-                <w:szCs w:val="18"/>
-              </w:rPr>
-              <w:t>()</w:t>
+              <w:t>MovePlayer()</w:t>
             </w:r>
           </w:p>
         </w:tc>
@@ -3060,7 +2913,6 @@
                 <w:szCs w:val="18"/>
               </w:rPr>
             </w:pPr>
-            <w:proofErr w:type="spellStart"/>
             <w:r>
               <w:rPr>
                 <w:rFonts w:ascii="맑은 고딕" w:eastAsia="맑은 고딕" w:hAnsi="맑은 고딕" w:cs="굴림" w:hint="eastAsia"/>
@@ -3069,18 +2921,7 @@
                 <w:sz w:val="18"/>
                 <w:szCs w:val="18"/>
               </w:rPr>
-              <w:t>BoundCheck</w:t>
-            </w:r>
-            <w:proofErr w:type="spellEnd"/>
-            <w:r>
-              <w:rPr>
-                <w:rFonts w:ascii="맑은 고딕" w:eastAsia="맑은 고딕" w:hAnsi="맑은 고딕" w:cs="굴림" w:hint="eastAsia"/>
-                <w:color w:val="000000"/>
-                <w:kern w:val="0"/>
-                <w:sz w:val="18"/>
-                <w:szCs w:val="18"/>
-              </w:rPr>
-              <w:t>()</w:t>
+              <w:t>BoundCheck()</w:t>
             </w:r>
           </w:p>
         </w:tc>
@@ -3142,7 +2983,6 @@
                 <w:szCs w:val="18"/>
               </w:rPr>
             </w:pPr>
-            <w:proofErr w:type="spellStart"/>
             <w:r>
               <w:rPr>
                 <w:rFonts w:ascii="맑은 고딕" w:eastAsia="맑은 고딕" w:hAnsi="맑은 고딕" w:cs="굴림" w:hint="eastAsia"/>
@@ -3151,18 +2991,7 @@
                 <w:sz w:val="18"/>
                 <w:szCs w:val="18"/>
               </w:rPr>
-              <w:t>RenewalServerClientArray</w:t>
-            </w:r>
-            <w:proofErr w:type="spellEnd"/>
-            <w:r>
-              <w:rPr>
-                <w:rFonts w:ascii="맑은 고딕" w:eastAsia="맑은 고딕" w:hAnsi="맑은 고딕" w:cs="굴림" w:hint="eastAsia"/>
-                <w:color w:val="000000"/>
-                <w:kern w:val="0"/>
-                <w:sz w:val="18"/>
-                <w:szCs w:val="18"/>
-              </w:rPr>
-              <w:t>()</w:t>
+              <w:t>RenewalServerClientArray()</w:t>
             </w:r>
           </w:p>
         </w:tc>
@@ -3202,20 +3031,8 @@
                 <w:sz w:val="18"/>
                 <w:szCs w:val="18"/>
               </w:rPr>
-              <w:t xml:space="preserve">버그 </w:t>
+              <w:t>버그 픽스</w:t>
             </w:r>
-            <w:proofErr w:type="spellStart"/>
-            <w:r>
-              <w:rPr>
-                <w:rFonts w:ascii="맑은 고딕" w:eastAsia="맑은 고딕" w:hAnsi="맑은 고딕" w:cs="굴림" w:hint="eastAsia"/>
-                <w:color w:val="000000"/>
-                <w:kern w:val="0"/>
-                <w:sz w:val="18"/>
-                <w:szCs w:val="18"/>
-              </w:rPr>
-              <w:t>픽스</w:t>
-            </w:r>
-            <w:proofErr w:type="spellEnd"/>
           </w:p>
         </w:tc>
         <w:tc>
@@ -3354,7 +3171,7 @@
               <w:autoSpaceDN/>
               <w:spacing w:after="0"/>
               <w:rPr>
-                <w:rFonts w:ascii="맑은 고딕" w:eastAsia="맑은 고딕" w:hAnsi="맑은 고딕" w:cs="굴림" w:hint="eastAsia"/>
+                <w:rFonts w:ascii="맑은 고딕" w:eastAsia="맑은 고딕" w:hAnsi="맑은 고딕" w:cs="굴림"/>
                 <w:color w:val="000000"/>
                 <w:kern w:val="0"/>
                 <w:sz w:val="18"/>
@@ -3394,7 +3211,7 @@
               <w:autoSpaceDN/>
               <w:spacing w:after="0"/>
               <w:rPr>
-                <w:rFonts w:ascii="맑은 고딕" w:eastAsia="맑은 고딕" w:hAnsi="맑은 고딕" w:cs="굴림" w:hint="eastAsia"/>
+                <w:rFonts w:ascii="맑은 고딕" w:eastAsia="맑은 고딕" w:hAnsi="맑은 고딕" w:cs="굴림"/>
                 <w:color w:val="000000"/>
                 <w:kern w:val="0"/>
                 <w:sz w:val="18"/>
@@ -3434,7 +3251,7 @@
               <w:autoSpaceDN/>
               <w:spacing w:after="0"/>
               <w:rPr>
-                <w:rFonts w:ascii="맑은 고딕" w:eastAsia="맑은 고딕" w:hAnsi="맑은 고딕" w:cs="굴림" w:hint="eastAsia"/>
+                <w:rFonts w:ascii="맑은 고딕" w:eastAsia="맑은 고딕" w:hAnsi="맑은 고딕" w:cs="굴림"/>
                 <w:color w:val="000000"/>
                 <w:kern w:val="0"/>
                 <w:sz w:val="18"/>
@@ -3474,7 +3291,7 @@
               <w:autoSpaceDN/>
               <w:spacing w:after="0"/>
               <w:rPr>
-                <w:rFonts w:ascii="맑은 고딕" w:eastAsia="맑은 고딕" w:hAnsi="맑은 고딕" w:cs="굴림" w:hint="eastAsia"/>
+                <w:rFonts w:ascii="맑은 고딕" w:eastAsia="맑은 고딕" w:hAnsi="맑은 고딕" w:cs="굴림"/>
                 <w:color w:val="000000"/>
                 <w:kern w:val="0"/>
                 <w:sz w:val="18"/>
@@ -9374,21 +9191,10 @@
 </file>
 
 <file path=customXml/item2.xml><?xml version="1.0" encoding="utf-8"?>
-<p:properties xmlns:p="http://schemas.microsoft.com/office/2006/metadata/properties" xmlns:xsi="http://www.w3.org/2001/XMLSchema-instance" xmlns:pc="http://schemas.microsoft.com/office/infopath/2007/PartnerControls">
-  <documentManagement/>
-</p:properties>
+<b:Sources xmlns:b="http://schemas.openxmlformats.org/officeDocument/2006/bibliography" xmlns="http://schemas.openxmlformats.org/officeDocument/2006/bibliography" SelectedStyle="\APA.XSL" StyleName="APA"/>
 </file>
 
 <file path=customXml/item3.xml><?xml version="1.0" encoding="utf-8"?>
-<?mso-contentType ?>
-<FormTemplates xmlns="http://schemas.microsoft.com/sharepoint/v3/contenttype/forms">
-  <Display>DocumentLibraryForm</Display>
-  <Edit>DocumentLibraryForm</Edit>
-  <New>DocumentLibraryForm</New>
-</FormTemplates>
-</file>
-
-<file path=customXml/item4.xml><?xml version="1.0" encoding="utf-8"?>
 <ct:contentTypeSchema xmlns:ct="http://schemas.microsoft.com/office/2006/metadata/contentType" xmlns:ma="http://schemas.microsoft.com/office/2006/metadata/properties/metaAttributes" ct:_="" ma:_="" ma:contentTypeName="문서" ma:contentTypeID="0x0101003BFEDEC2EBD69440A7146A7A2FB09AF5" ma:contentTypeVersion="2" ma:contentTypeDescription="새 문서를 만듭니다." ma:contentTypeScope="" ma:versionID="4d1ce9324a5064849cd51ad68eb02f11">
   <xsd:schema xmlns:xsd="http://www.w3.org/2001/XMLSchema" xmlns:xs="http://www.w3.org/2001/XMLSchema" xmlns:p="http://schemas.microsoft.com/office/2006/metadata/properties" xmlns:ns3="af8c5e50-f5f3-48c8-9a68-7750391eda69" targetNamespace="http://schemas.microsoft.com/office/2006/metadata/properties" ma:root="true" ma:fieldsID="1c71882a79395bd29faf3c1c6447756a" ns3:_="">
     <xsd:import namespace="af8c5e50-f5f3-48c8-9a68-7750391eda69"/>
@@ -9520,8 +9326,19 @@
 </ct:contentTypeSchema>
 </file>
 
+<file path=customXml/item4.xml><?xml version="1.0" encoding="utf-8"?>
+<?mso-contentType ?>
+<FormTemplates xmlns="http://schemas.microsoft.com/sharepoint/v3/contenttype/forms">
+  <Display>DocumentLibraryForm</Display>
+  <Edit>DocumentLibraryForm</Edit>
+  <New>DocumentLibraryForm</New>
+</FormTemplates>
+</file>
+
 <file path=customXml/item5.xml><?xml version="1.0" encoding="utf-8"?>
-<b:Sources xmlns:b="http://schemas.openxmlformats.org/officeDocument/2006/bibliography" xmlns="http://schemas.openxmlformats.org/officeDocument/2006/bibliography" SelectedStyle="\APA.XSL" StyleName="APA"/>
+<p:properties xmlns:p="http://schemas.microsoft.com/office/2006/metadata/properties" xmlns:xsi="http://www.w3.org/2001/XMLSchema-instance" xmlns:pc="http://schemas.microsoft.com/office/infopath/2007/PartnerControls">
+  <documentManagement/>
+</p:properties>
 </file>
 
 <file path=customXml/itemProps1.xml><?xml version="1.0" encoding="utf-8"?>
@@ -9533,23 +9350,14 @@
 </file>
 
 <file path=customXml/itemProps2.xml><?xml version="1.0" encoding="utf-8"?>
-<ds:datastoreItem xmlns:ds="http://schemas.openxmlformats.org/officeDocument/2006/customXml" ds:itemID="{7D9320B1-53A8-4F73-B651-1E5A67B3796F}">
+<ds:datastoreItem xmlns:ds="http://schemas.openxmlformats.org/officeDocument/2006/customXml" ds:itemID="{55C2D997-AA64-4A98-9AC7-1971EB957835}">
   <ds:schemaRefs>
-    <ds:schemaRef ds:uri="http://schemas.microsoft.com/office/2006/metadata/properties"/>
-    <ds:schemaRef ds:uri="http://schemas.microsoft.com/office/infopath/2007/PartnerControls"/>
+    <ds:schemaRef ds:uri="http://schemas.openxmlformats.org/officeDocument/2006/bibliography"/>
   </ds:schemaRefs>
 </ds:datastoreItem>
 </file>
 
 <file path=customXml/itemProps3.xml><?xml version="1.0" encoding="utf-8"?>
-<ds:datastoreItem xmlns:ds="http://schemas.openxmlformats.org/officeDocument/2006/customXml" ds:itemID="{87009505-39F6-4EAB-A7C1-08781EDCF934}">
-  <ds:schemaRefs>
-    <ds:schemaRef ds:uri="http://schemas.microsoft.com/sharepoint/v3/contenttype/forms"/>
-  </ds:schemaRefs>
-</ds:datastoreItem>
-</file>
-
-<file path=customXml/itemProps4.xml><?xml version="1.0" encoding="utf-8"?>
 <ds:datastoreItem xmlns:ds="http://schemas.openxmlformats.org/officeDocument/2006/customXml" ds:itemID="{BA62F602-3EE5-4C38-8C3A-46007249B52E}">
   <ds:schemaRefs>
     <ds:schemaRef ds:uri="http://schemas.microsoft.com/office/2006/metadata/contentType"/>
@@ -9567,10 +9375,19 @@
 </ds:datastoreItem>
 </file>
 
+<file path=customXml/itemProps4.xml><?xml version="1.0" encoding="utf-8"?>
+<ds:datastoreItem xmlns:ds="http://schemas.openxmlformats.org/officeDocument/2006/customXml" ds:itemID="{87009505-39F6-4EAB-A7C1-08781EDCF934}">
+  <ds:schemaRefs>
+    <ds:schemaRef ds:uri="http://schemas.microsoft.com/sharepoint/v3/contenttype/forms"/>
+  </ds:schemaRefs>
+</ds:datastoreItem>
+</file>
+
 <file path=customXml/itemProps5.xml><?xml version="1.0" encoding="utf-8"?>
-<ds:datastoreItem xmlns:ds="http://schemas.openxmlformats.org/officeDocument/2006/customXml" ds:itemID="{55C2D997-AA64-4A98-9AC7-1971EB957835}">
+<ds:datastoreItem xmlns:ds="http://schemas.openxmlformats.org/officeDocument/2006/customXml" ds:itemID="{7D9320B1-53A8-4F73-B651-1E5A67B3796F}">
   <ds:schemaRefs>
-    <ds:schemaRef ds:uri="http://schemas.openxmlformats.org/officeDocument/2006/bibliography"/>
+    <ds:schemaRef ds:uri="http://schemas.microsoft.com/office/2006/metadata/properties"/>
+    <ds:schemaRef ds:uri="http://schemas.microsoft.com/office/infopath/2007/PartnerControls"/>
   </ds:schemaRefs>
 </ds:datastoreItem>
 </file>
</xml_diff>